<commit_message>
Goals and Functional Requirements updated
Goals - updated
Functional Requirements - updated and structure changed
Definitions, acronyms and abbrevations - updated
Assumptions and dependancies - updated
</commit_message>
<xml_diff>
--- a/OtherStuff/Assumptions and Dependancies.docx
+++ b/OtherStuff/Assumptions and Dependancies.docx
@@ -410,8 +410,6 @@
         </w:rPr>
         <w:t xml:space="preserve"> the costumer should be allowed to cancel the request.</w:t>
       </w:r>
-      <w:bookmarkStart w:id="0" w:name="_GoBack"/>
-      <w:bookmarkEnd w:id="0"/>
     </w:p>
     <w:p>
       <w:pPr>
@@ -460,7 +458,39 @@
         <w:rPr>
           <w:rFonts w:ascii="Georgia" w:hAnsi="Georgia"/>
         </w:rPr>
-        <w:t>never happen to be empty. ***</w:t>
+        <w:t xml:space="preserve">never happen to be </w:t>
+      </w:r>
+      <w:r>
+        <w:rPr>
+          <w:rFonts w:ascii="Georgia" w:hAnsi="Georgia"/>
+        </w:rPr>
+        <w:t xml:space="preserve">completely </w:t>
+      </w:r>
+      <w:r>
+        <w:rPr>
+          <w:rFonts w:ascii="Georgia" w:hAnsi="Georgia"/>
+        </w:rPr>
+        <w:t>empty</w:t>
+      </w:r>
+      <w:r>
+        <w:rPr>
+          <w:rFonts w:ascii="Georgia" w:hAnsi="Georgia"/>
+        </w:rPr>
+        <w:t xml:space="preserve"> and the situation in which no taxi drivers are present, either available or busy, cannot </w:t>
+      </w:r>
+      <w:r>
+        <w:rPr>
+          <w:rFonts w:ascii="Georgia" w:hAnsi="Georgia"/>
+        </w:rPr>
+        <w:t>occur</w:t>
+      </w:r>
+      <w:bookmarkStart w:id="0" w:name="_GoBack"/>
+      <w:bookmarkEnd w:id="0"/>
+      <w:r>
+        <w:rPr>
+          <w:rFonts w:ascii="Georgia" w:hAnsi="Georgia"/>
+        </w:rPr>
+        <w:t>.</w:t>
       </w:r>
     </w:p>
     <w:p>

</xml_diff>

<commit_message>
Assumptions and use case diagrams modified
Assumptions and use case diagrams modified
Small scenarios correction
</commit_message>
<xml_diff>
--- a/OtherStuff/Assumptions and Dependancies.docx
+++ b/OtherStuff/Assumptions and Dependancies.docx
@@ -484,8 +484,6 @@
         </w:rPr>
         <w:t>occur</w:t>
       </w:r>
-      <w:bookmarkStart w:id="0" w:name="_GoBack"/>
-      <w:bookmarkEnd w:id="0"/>
       <w:r>
         <w:rPr>
           <w:rFonts w:ascii="Georgia" w:hAnsi="Georgia"/>
@@ -552,13 +550,86 @@
         </w:rPr>
         <w:t xml:space="preserve"> to be only an interface between customers and taxi drivers.</w:t>
       </w:r>
+      <w:bookmarkStart w:id="0" w:name="_GoBack"/>
+      <w:bookmarkEnd w:id="0"/>
     </w:p>
     <w:p>
       <w:pPr>
-        <w:rPr>
-          <w:rFonts w:ascii="Georgia" w:hAnsi="Georgia"/>
-        </w:rPr>
-      </w:pPr>
+        <w:pStyle w:val="Paragrafoelenco"/>
+        <w:numPr>
+          <w:ilvl w:val="0"/>
+          <w:numId w:val="1"/>
+        </w:numPr>
+        <w:rPr>
+          <w:rFonts w:ascii="Georgia" w:hAnsi="Georgia"/>
+        </w:rPr>
+      </w:pPr>
+      <w:r>
+        <w:rPr>
+          <w:rFonts w:ascii="Georgia" w:hAnsi="Georgia"/>
+        </w:rPr>
+        <w:t xml:space="preserve">The web and mobile registration </w:t>
+      </w:r>
+      <w:proofErr w:type="gramStart"/>
+      <w:r>
+        <w:rPr>
+          <w:rFonts w:ascii="Georgia" w:hAnsi="Georgia"/>
+        </w:rPr>
+        <w:t>is intended</w:t>
+      </w:r>
+      <w:proofErr w:type="gramEnd"/>
+      <w:r>
+        <w:rPr>
+          <w:rFonts w:ascii="Georgia" w:hAnsi="Georgia"/>
+        </w:rPr>
+        <w:t xml:space="preserve"> for customers only. Taxi drivers’ account </w:t>
+      </w:r>
+      <w:proofErr w:type="gramStart"/>
+      <w:r>
+        <w:rPr>
+          <w:rFonts w:ascii="Georgia" w:hAnsi="Georgia"/>
+        </w:rPr>
+        <w:t>are created</w:t>
+      </w:r>
+      <w:proofErr w:type="gramEnd"/>
+      <w:r>
+        <w:rPr>
+          <w:rFonts w:ascii="Georgia" w:hAnsi="Georgia"/>
+        </w:rPr>
+        <w:t xml:space="preserve"> when they are hired by the taxi company. Taxi drivers will receive </w:t>
+      </w:r>
+      <w:r>
+        <w:rPr>
+          <w:rFonts w:ascii="Georgia" w:hAnsi="Georgia"/>
+        </w:rPr>
+        <w:t>their</w:t>
+      </w:r>
+      <w:r>
+        <w:rPr>
+          <w:rFonts w:ascii="Georgia" w:hAnsi="Georgia"/>
+        </w:rPr>
+        <w:t xml:space="preserve"> username and temporary password, which </w:t>
+      </w:r>
+      <w:r>
+        <w:rPr>
+          <w:rFonts w:ascii="Georgia" w:hAnsi="Georgia"/>
+        </w:rPr>
+        <w:t xml:space="preserve">they will be able to change </w:t>
+      </w:r>
+      <w:proofErr w:type="gramStart"/>
+      <w:r>
+        <w:rPr>
+          <w:rFonts w:ascii="Georgia" w:hAnsi="Georgia"/>
+        </w:rPr>
+        <w:t>once</w:t>
+      </w:r>
+      <w:proofErr w:type="gramEnd"/>
+      <w:r>
+        <w:rPr>
+          <w:rFonts w:ascii="Georgia" w:hAnsi="Georgia"/>
+        </w:rPr>
+        <w:t xml:space="preserve"> logged in the application.</w:t>
+      </w:r>
     </w:p>
     <w:sectPr>
       <w:pgSz w:w="12240" w:h="15840"/>

</xml_diff>

<commit_message>
Administrators added, cancel rule updated
Administrators added, cancel rule updated
</commit_message>
<xml_diff>
--- a/OtherStuff/Assumptions and Dependancies.docx
+++ b/OtherStuff/Assumptions and Dependancies.docx
@@ -46,7 +46,21 @@
         <w:rPr>
           <w:rFonts w:ascii="Georgia" w:hAnsi="Georgia"/>
         </w:rPr>
-        <w:t>Reservations can be cancelled only two hours before the ride.</w:t>
+        <w:t xml:space="preserve">Requests and reservations </w:t>
+      </w:r>
+      <w:proofErr w:type="gramStart"/>
+      <w:r>
+        <w:rPr>
+          <w:rFonts w:ascii="Georgia" w:hAnsi="Georgia"/>
+        </w:rPr>
+        <w:t>can be cancelled</w:t>
+      </w:r>
+      <w:proofErr w:type="gramEnd"/>
+      <w:r>
+        <w:rPr>
+          <w:rFonts w:ascii="Georgia" w:hAnsi="Georgia"/>
+        </w:rPr>
+        <w:t xml:space="preserve"> if and only if no taxi have been assigned to the customer.</w:t>
       </w:r>
     </w:p>
     <w:p>
@@ -580,21 +594,39 @@
         <w:rPr>
           <w:rFonts w:ascii="Georgia" w:hAnsi="Georgia"/>
         </w:rPr>
-        <w:t xml:space="preserve"> for customers only. Taxi drivers’ account are created when </w:t>
+        <w:t xml:space="preserve"> for customers only. </w:t>
       </w:r>
       <w:proofErr w:type="gramStart"/>
       <w:r>
         <w:rPr>
           <w:rFonts w:ascii="Georgia" w:hAnsi="Georgia"/>
         </w:rPr>
-        <w:t>they are hired by the taxi company</w:t>
+        <w:t>Taxi drivers’ account are created</w:t>
+      </w:r>
+      <w:r>
+        <w:rPr>
+          <w:rFonts w:ascii="Georgia" w:hAnsi="Georgia"/>
+        </w:rPr>
+        <w:t xml:space="preserve"> by an administrator</w:t>
       </w:r>
       <w:proofErr w:type="gramEnd"/>
       <w:r>
         <w:rPr>
           <w:rFonts w:ascii="Georgia" w:hAnsi="Georgia"/>
         </w:rPr>
-        <w:t xml:space="preserve">. Taxi drivers will receive </w:t>
+        <w:t xml:space="preserve"> when they are hired by the taxi company. Taxi drivers will</w:t>
+      </w:r>
+      <w:r>
+        <w:rPr>
+          <w:rFonts w:ascii="Georgia" w:hAnsi="Georgia"/>
+        </w:rPr>
+        <w:t xml:space="preserve"> then</w:t>
+      </w:r>
+      <w:r>
+        <w:rPr>
+          <w:rFonts w:ascii="Georgia" w:hAnsi="Georgia"/>
+        </w:rPr>
+        <w:t xml:space="preserve"> receive </w:t>
       </w:r>
       <w:r>
         <w:rPr>

</xml_diff>

<commit_message>
Taxi code - various updates
</commit_message>
<xml_diff>
--- a/OtherStuff/Assumptions and Dependancies.docx
+++ b/OtherStuff/Assumptions and Dependancies.docx
@@ -732,8 +732,32 @@
         </w:rPr>
         <w:t xml:space="preserve"> account information.</w:t>
       </w:r>
+    </w:p>
+    <w:p>
+      <w:pPr>
+        <w:pStyle w:val="Paragrafoelenco"/>
+        <w:numPr>
+          <w:ilvl w:val="0"/>
+          <w:numId w:val="1"/>
+        </w:numPr>
+        <w:rPr>
+          <w:rFonts w:ascii="Georgia" w:hAnsi="Georgia"/>
+        </w:rPr>
+      </w:pPr>
+      <w:r>
+        <w:rPr>
+          <w:rFonts w:ascii="Georgia" w:hAnsi="Georgia"/>
+        </w:rPr>
+        <w:t>Taxi’s code identifier is showed</w:t>
+      </w:r>
       <w:bookmarkStart w:id="0" w:name="_GoBack"/>
       <w:bookmarkEnd w:id="0"/>
+      <w:r>
+        <w:rPr>
+          <w:rFonts w:ascii="Georgia" w:hAnsi="Georgia"/>
+        </w:rPr>
+        <w:t xml:space="preserve"> somewhere on the car.</w:t>
+      </w:r>
     </w:p>
     <w:sectPr>
       <w:pgSz w:w="12240" w:h="15840"/>

</xml_diff>